<commit_message>
adicionando a legenda relacionada a perdas devido a umidade
</commit_message>
<xml_diff>
--- a/Arquivos/RelatórioMétricas.docx
+++ b/Arquivos/RelatórioMétricas.docx
@@ -1,6 +1,6 @@
 
 <file path=word/document.xml><?xml version="1.0" encoding="utf-8"?>
-<w:document xmlns:wpc="http://schemas.microsoft.com/office/word/2010/wordprocessingCanvas" xmlns:cx="http://schemas.microsoft.com/office/drawing/2014/chartex" xmlns:cx1="http://schemas.microsoft.com/office/drawing/2015/9/8/chartex" xmlns:cx2="http://schemas.microsoft.com/office/drawing/2015/10/21/chartex" xmlns:cx3="http://schemas.microsoft.com/office/drawing/2016/5/9/chartex" xmlns:cx4="http://schemas.microsoft.com/office/drawing/2016/5/10/chartex" xmlns:cx5="http://schemas.microsoft.com/office/drawing/2016/5/11/chartex" xmlns:cx6="http://schemas.microsoft.com/office/drawing/2016/5/12/chartex" xmlns:cx7="http://schemas.microsoft.com/office/drawing/2016/5/13/chartex" xmlns:cx8="http://schemas.microsoft.com/office/drawing/2016/5/14/chartex" xmlns:mc="http://schemas.openxmlformats.org/markup-compatibility/2006" xmlns:aink="http://schemas.microsoft.com/office/drawing/2016/ink" xmlns:am3d="http://schemas.microsoft.com/office/drawing/2017/model3d" xmlns:o="urn:schemas-microsoft-com:office:office" xmlns:r="http://schemas.openxmlformats.org/officeDocument/2006/relationships" xmlns:m="http://schemas.openxmlformats.org/officeDocument/2006/math" xmlns:v="urn:schemas-microsoft-com:vml" xmlns:wp14="http://schemas.microsoft.com/office/word/2010/wordprocessingDrawing" xmlns:wp="http://schemas.openxmlformats.org/drawingml/2006/wordprocessingDrawing" xmlns:w10="urn:schemas-microsoft-com:office:word" xmlns:w="http://schemas.openxmlformats.org/wordprocessingml/2006/main" xmlns:w14="http://schemas.microsoft.com/office/word/2010/wordml" xmlns:w15="http://schemas.microsoft.com/office/word/2012/wordml" xmlns:w16cid="http://schemas.microsoft.com/office/word/2016/wordml/cid" xmlns:w16se="http://schemas.microsoft.com/office/word/2015/wordml/symex" xmlns:wpg="http://schemas.microsoft.com/office/word/2010/wordprocessingGroup" xmlns:wpi="http://schemas.microsoft.com/office/word/2010/wordprocessingInk" xmlns:wne="http://schemas.microsoft.com/office/word/2006/wordml" xmlns:wps="http://schemas.microsoft.com/office/word/2010/wordprocessingShape" mc:Ignorable="w14 w15 w16se w16cid wp14">
+<w:document xmlns:wpc="http://schemas.microsoft.com/office/word/2010/wordprocessingCanvas" xmlns:cx="http://schemas.microsoft.com/office/drawing/2014/chartex" xmlns:cx1="http://schemas.microsoft.com/office/drawing/2015/9/8/chartex" xmlns:cx2="http://schemas.microsoft.com/office/drawing/2015/10/21/chartex" xmlns:cx3="http://schemas.microsoft.com/office/drawing/2016/5/9/chartex" xmlns:cx4="http://schemas.microsoft.com/office/drawing/2016/5/10/chartex" xmlns:cx5="http://schemas.microsoft.com/office/drawing/2016/5/11/chartex" xmlns:cx6="http://schemas.microsoft.com/office/drawing/2016/5/12/chartex" xmlns:cx7="http://schemas.microsoft.com/office/drawing/2016/5/13/chartex" xmlns:cx8="http://schemas.microsoft.com/office/drawing/2016/5/14/chartex" xmlns:mc="http://schemas.openxmlformats.org/markup-compatibility/2006" xmlns:aink="http://schemas.microsoft.com/office/drawing/2016/ink" xmlns:am3d="http://schemas.microsoft.com/office/drawing/2017/model3d" xmlns:o="urn:schemas-microsoft-com:office:office" xmlns:oel="http://schemas.microsoft.com/office/2019/extlst" xmlns:r="http://schemas.openxmlformats.org/officeDocument/2006/relationships" xmlns:m="http://schemas.openxmlformats.org/officeDocument/2006/math" xmlns:v="urn:schemas-microsoft-com:vml" xmlns:wp14="http://schemas.microsoft.com/office/word/2010/wordprocessingDrawing" xmlns:wp="http://schemas.openxmlformats.org/drawingml/2006/wordprocessingDrawing" xmlns:w10="urn:schemas-microsoft-com:office:word" xmlns:w="http://schemas.openxmlformats.org/wordprocessingml/2006/main" xmlns:w14="http://schemas.microsoft.com/office/word/2010/wordml" xmlns:w15="http://schemas.microsoft.com/office/word/2012/wordml" xmlns:w16cex="http://schemas.microsoft.com/office/word/2018/wordml/cex" xmlns:w16cid="http://schemas.microsoft.com/office/word/2016/wordml/cid" xmlns:w16="http://schemas.microsoft.com/office/word/2018/wordml" xmlns:w16sdtdh="http://schemas.microsoft.com/office/word/2020/wordml/sdtdatahash" xmlns:w16se="http://schemas.microsoft.com/office/word/2015/wordml/symex" xmlns:wpg="http://schemas.microsoft.com/office/word/2010/wordprocessingGroup" xmlns:wpi="http://schemas.microsoft.com/office/word/2010/wordprocessingInk" xmlns:wne="http://schemas.microsoft.com/office/word/2006/wordml" xmlns:wps="http://schemas.microsoft.com/office/word/2010/wordprocessingShape" mc:Ignorable="w14 w15 w16se w16cid w16 w16cex w16sdtdh wp14">
   <w:body>
     <w:p>
       <w:pPr>
@@ -100,15 +100,7 @@
         <w:rPr>
           <w:rFonts w:ascii="Arial" w:hAnsi="Arial" w:cs="Arial"/>
         </w:rPr>
-        <w:t>Kau</w:t>
-      </w:r>
-      <w:bookmarkStart w:id="0" w:name="_GoBack"/>
-      <w:bookmarkEnd w:id="0"/>
-      <w:r>
-        <w:rPr>
-          <w:rFonts w:ascii="Arial" w:hAnsi="Arial" w:cs="Arial"/>
-        </w:rPr>
-        <w:t>ã Vidal - RA:01232</w:t>
+        <w:t>Kauã Vidal - RA:01232</w:t>
       </w:r>
       <w:r>
         <w:rPr>
@@ -253,6 +245,7 @@
           <w:rFonts w:ascii="Arial" w:hAnsi="Arial" w:cs="Arial"/>
         </w:rPr>
       </w:pPr>
+      <w:bookmarkStart w:id="0" w:name="_Hlk149301714"/>
       <w:r>
         <w:rPr>
           <w:rFonts w:ascii="Arial" w:hAnsi="Arial" w:cs="Arial"/>
@@ -294,105 +287,277 @@
           <w:rFonts w:ascii="Arial" w:hAnsi="Arial" w:cs="Arial"/>
           <w:b/>
         </w:rPr>
+        <w:t>umidade aumente ou diminuía além do que o normal</w:t>
+      </w:r>
+      <w:r>
+        <w:rPr>
+          <w:rFonts w:ascii="Arial" w:hAnsi="Arial" w:cs="Arial"/>
+        </w:rPr>
+        <w:t>, causando problemas como a condensação</w:t>
+      </w:r>
+      <w:r>
+        <w:rPr>
+          <w:rFonts w:ascii="Arial" w:hAnsi="Arial" w:cs="Arial"/>
+        </w:rPr>
+        <w:t xml:space="preserve"> e além disso </w:t>
+      </w:r>
+      <w:r>
+        <w:rPr>
+          <w:rFonts w:ascii="Arial" w:hAnsi="Arial" w:cs="Arial"/>
+        </w:rPr>
+        <w:t xml:space="preserve">a alta umidade do ar pode aumentar em até 40% o ataque de </w:t>
+      </w:r>
+      <w:r>
+        <w:rPr>
+          <w:rFonts w:ascii="Arial" w:hAnsi="Arial" w:cs="Arial"/>
+          <w:b/>
+        </w:rPr>
+        <w:t>fungos</w:t>
+      </w:r>
+      <w:r>
+        <w:rPr>
+          <w:rFonts w:ascii="Arial" w:hAnsi="Arial" w:cs="Arial"/>
+        </w:rPr>
+        <w:t xml:space="preserve">, que causam </w:t>
+      </w:r>
+      <w:r>
+        <w:rPr>
+          <w:rFonts w:ascii="Arial" w:hAnsi="Arial" w:cs="Arial"/>
+          <w:b/>
+        </w:rPr>
+        <w:t>perdas</w:t>
+      </w:r>
+      <w:r>
+        <w:rPr>
+          <w:rFonts w:ascii="Arial" w:hAnsi="Arial" w:cs="Arial"/>
+        </w:rPr>
+        <w:t xml:space="preserve"> em </w:t>
+      </w:r>
+      <w:r>
+        <w:rPr>
+          <w:rFonts w:ascii="Arial" w:hAnsi="Arial" w:cs="Arial"/>
+          <w:b/>
+        </w:rPr>
+        <w:t>quantidade e qualidade</w:t>
+      </w:r>
+      <w:r>
+        <w:rPr>
+          <w:rFonts w:ascii="Arial" w:hAnsi="Arial" w:cs="Arial"/>
+        </w:rPr>
+        <w:t xml:space="preserve"> do produto, além de poderem contaminar os grãos com </w:t>
+      </w:r>
+      <w:r>
+        <w:rPr>
+          <w:rFonts w:ascii="Arial" w:hAnsi="Arial" w:cs="Arial"/>
+          <w:b/>
+        </w:rPr>
+        <w:t>micotoxinas e bactérias</w:t>
+      </w:r>
+      <w:r>
+        <w:rPr>
+          <w:rFonts w:ascii="Arial" w:hAnsi="Arial" w:cs="Arial"/>
+        </w:rPr>
+        <w:t>.</w:t>
+      </w:r>
+      <w:r>
+        <w:rPr>
+          <w:rFonts w:ascii="Arial" w:hAnsi="Arial" w:cs="Arial"/>
+        </w:rPr>
+        <w:t xml:space="preserve"> No setor de grãos</w:t>
+      </w:r>
+      <w:r>
+        <w:rPr>
+          <w:rFonts w:ascii="Arial" w:hAnsi="Arial" w:cs="Arial"/>
+        </w:rPr>
+        <w:t xml:space="preserve"> em geral</w:t>
+      </w:r>
+      <w:r>
+        <w:rPr>
+          <w:rFonts w:ascii="Arial" w:hAnsi="Arial" w:cs="Arial"/>
+        </w:rPr>
+        <w:t>, uma umidade acima de 65% pode resultar na deterioração de sementes, bem como no ataque de pragas e fungos</w:t>
+      </w:r>
+      <w:r>
+        <w:rPr>
+          <w:rFonts w:ascii="Arial" w:hAnsi="Arial" w:cs="Arial"/>
+        </w:rPr>
+        <w:t>, já no armazenamento de café em si, a umidade</w:t>
+      </w:r>
+      <w:r>
+        <w:rPr>
+          <w:rFonts w:ascii="Arial" w:hAnsi="Arial" w:cs="Arial"/>
+        </w:rPr>
+        <w:t xml:space="preserve"> do ar</w:t>
+      </w:r>
+      <w:r>
+        <w:rPr>
+          <w:rFonts w:ascii="Arial" w:hAnsi="Arial" w:cs="Arial"/>
+        </w:rPr>
+        <w:t xml:space="preserve"> ideal esperada deve ficar entre </w:t>
+      </w:r>
+      <w:r>
+        <w:rPr>
+          <w:rFonts w:ascii="Arial" w:hAnsi="Arial" w:cs="Arial"/>
+          <w:b/>
+        </w:rPr>
+        <w:t>64% e 66%</w:t>
+      </w:r>
+      <w:r>
+        <w:rPr>
+          <w:rFonts w:ascii="Arial" w:hAnsi="Arial" w:cs="Arial"/>
+        </w:rPr>
+        <w:t xml:space="preserve"> para um produto de qualidade.</w:t>
+      </w:r>
+    </w:p>
+    <w:p>
+      <w:pPr>
+        <w:jc w:val="both"/>
+        <w:rPr>
+          <w:rFonts w:ascii="Arial" w:hAnsi="Arial" w:cs="Arial"/>
+        </w:rPr>
+      </w:pPr>
+      <w:r>
+        <w:rPr>
+          <w:rFonts w:ascii="Arial" w:hAnsi="Arial" w:cs="Arial"/>
+        </w:rPr>
+        <w:t>A</w:t>
+      </w:r>
+      <w:r>
+        <w:rPr>
+          <w:rFonts w:ascii="Arial" w:hAnsi="Arial" w:cs="Arial"/>
+        </w:rPr>
+        <w:t xml:space="preserve"> umidade relativa do ar é a quantidade de água presente no ar em forma de vapor, que pode ser medida de 0 a 100%. O excesso de umidade está presente no ar, quando os níveis de umidade estão acima de 60%.</w:t>
+      </w:r>
+    </w:p>
+    <w:p>
+      <w:pPr>
+        <w:jc w:val="both"/>
+        <w:rPr>
+          <w:rFonts w:ascii="Arial" w:hAnsi="Arial" w:cs="Arial"/>
+        </w:rPr>
+      </w:pPr>
+      <w:r>
+        <w:rPr>
+          <w:rFonts w:ascii="Arial" w:hAnsi="Arial" w:cs="Arial"/>
+        </w:rPr>
+        <w:t xml:space="preserve">O controle da </w:t>
+      </w:r>
+      <w:proofErr w:type="gramStart"/>
+      <w:r>
+        <w:rPr>
+          <w:rFonts w:ascii="Arial" w:hAnsi="Arial" w:cs="Arial"/>
+        </w:rPr>
         <w:t>umidade</w:t>
       </w:r>
       <w:r>
         <w:rPr>
           <w:rFonts w:ascii="Arial" w:hAnsi="Arial" w:cs="Arial"/>
-          <w:b/>
         </w:rPr>
         <w:t xml:space="preserve"> </w:t>
       </w:r>
       <w:r>
         <w:rPr>
           <w:rFonts w:ascii="Arial" w:hAnsi="Arial" w:cs="Arial"/>
-          <w:b/>
-        </w:rPr>
-        <w:t xml:space="preserve">aumente </w:t>
-      </w:r>
-      <w:r>
-        <w:rPr>
-          <w:rFonts w:ascii="Arial" w:hAnsi="Arial" w:cs="Arial"/>
-          <w:b/>
-        </w:rPr>
-        <w:t xml:space="preserve">ou diminuía além </w:t>
-      </w:r>
-      <w:r>
-        <w:rPr>
-          <w:rFonts w:ascii="Arial" w:hAnsi="Arial" w:cs="Arial"/>
-          <w:b/>
-        </w:rPr>
-        <w:t>do que o normal</w:t>
-      </w:r>
-      <w:r>
-        <w:rPr>
-          <w:rFonts w:ascii="Arial" w:hAnsi="Arial" w:cs="Arial"/>
-        </w:rPr>
-        <w:t>, causando problemas como a condensação</w:t>
-      </w:r>
-      <w:r>
-        <w:rPr>
-          <w:rFonts w:ascii="Arial" w:hAnsi="Arial" w:cs="Arial"/>
-        </w:rPr>
-        <w:t xml:space="preserve"> e além disso </w:t>
-      </w:r>
-      <w:r>
-        <w:rPr>
-          <w:rFonts w:ascii="Arial" w:hAnsi="Arial" w:cs="Arial"/>
-        </w:rPr>
-        <w:t xml:space="preserve">a alta umidade do ar pode aumentar em até 40% o ataque de </w:t>
-      </w:r>
-      <w:r>
-        <w:rPr>
-          <w:rFonts w:ascii="Arial" w:hAnsi="Arial" w:cs="Arial"/>
-          <w:b/>
-        </w:rPr>
-        <w:t>fungos</w:t>
-      </w:r>
-      <w:r>
-        <w:rPr>
-          <w:rFonts w:ascii="Arial" w:hAnsi="Arial" w:cs="Arial"/>
-        </w:rPr>
-        <w:t xml:space="preserve">, que causam </w:t>
-      </w:r>
-      <w:r>
-        <w:rPr>
-          <w:rFonts w:ascii="Arial" w:hAnsi="Arial" w:cs="Arial"/>
-          <w:b/>
-        </w:rPr>
-        <w:t>perdas</w:t>
-      </w:r>
-      <w:r>
-        <w:rPr>
-          <w:rFonts w:ascii="Arial" w:hAnsi="Arial" w:cs="Arial"/>
-        </w:rPr>
-        <w:t xml:space="preserve"> em </w:t>
-      </w:r>
-      <w:r>
-        <w:rPr>
-          <w:rFonts w:ascii="Arial" w:hAnsi="Arial" w:cs="Arial"/>
-          <w:b/>
-        </w:rPr>
-        <w:t>quantidade e qualidade</w:t>
-      </w:r>
-      <w:r>
-        <w:rPr>
-          <w:rFonts w:ascii="Arial" w:hAnsi="Arial" w:cs="Arial"/>
-        </w:rPr>
-        <w:t xml:space="preserve"> do produto, além de poderem contaminar os grãos com </w:t>
-      </w:r>
-      <w:r>
-        <w:rPr>
-          <w:rFonts w:ascii="Arial" w:hAnsi="Arial" w:cs="Arial"/>
-          <w:b/>
-        </w:rPr>
-        <w:t>micotoxinas e bactérias</w:t>
-      </w:r>
-      <w:r>
-        <w:rPr>
-          <w:rFonts w:ascii="Arial" w:hAnsi="Arial" w:cs="Arial"/>
-        </w:rPr>
-        <w:t>.</w:t>
+        </w:rPr>
+        <w:t xml:space="preserve"> é</w:t>
+      </w:r>
+      <w:proofErr w:type="gramEnd"/>
+      <w:r>
+        <w:rPr>
+          <w:rFonts w:ascii="Arial" w:hAnsi="Arial" w:cs="Arial"/>
+        </w:rPr>
+        <w:t xml:space="preserve"> um aspecto crucial para garantir o sucesso de diversos setores industriais. Desde a etapa de tratamento das matérias-primas até o </w:t>
+      </w:r>
+      <w:r>
+        <w:rPr>
+          <w:rFonts w:ascii="Arial" w:hAnsi="Arial" w:cs="Arial"/>
+          <w:b/>
+        </w:rPr>
+        <w:t>armazenamento</w:t>
+      </w:r>
+      <w:r>
+        <w:rPr>
+          <w:rFonts w:ascii="Arial" w:hAnsi="Arial" w:cs="Arial"/>
+        </w:rPr>
+        <w:t xml:space="preserve"> do produto final, </w:t>
+      </w:r>
+      <w:r>
+        <w:rPr>
+          <w:rFonts w:ascii="Arial" w:hAnsi="Arial" w:cs="Arial"/>
+          <w:b/>
+        </w:rPr>
+        <w:t>é imprescindível monitorar e regular</w:t>
+      </w:r>
+      <w:r>
+        <w:rPr>
+          <w:rFonts w:ascii="Arial" w:hAnsi="Arial" w:cs="Arial"/>
+        </w:rPr>
+        <w:t xml:space="preserve"> os níveis de </w:t>
+      </w:r>
+      <w:r>
+        <w:rPr>
+          <w:rFonts w:ascii="Arial" w:hAnsi="Arial" w:cs="Arial"/>
+          <w:b/>
+        </w:rPr>
+        <w:t>umidade</w:t>
+      </w:r>
+      <w:r>
+        <w:rPr>
+          <w:rFonts w:ascii="Arial" w:hAnsi="Arial" w:cs="Arial"/>
+        </w:rPr>
+        <w:t xml:space="preserve"> relativa do ar. Infelizmente, muitas empresas ainda não reconhecem a importância desse controle e acabam enfrentando diversos </w:t>
+      </w:r>
+      <w:r>
+        <w:rPr>
+          <w:rFonts w:ascii="Arial" w:hAnsi="Arial" w:cs="Arial"/>
+          <w:b/>
+        </w:rPr>
+        <w:t>problemas</w:t>
+      </w:r>
+      <w:r>
+        <w:rPr>
+          <w:rFonts w:ascii="Arial" w:hAnsi="Arial" w:cs="Arial"/>
+        </w:rPr>
+        <w:t xml:space="preserve"> decorrentes do desequilíbrio da umidade</w:t>
+      </w:r>
+      <w:r>
+        <w:rPr>
+          <w:rFonts w:ascii="Arial" w:hAnsi="Arial" w:cs="Arial"/>
+        </w:rPr>
+        <w:t xml:space="preserve">. </w:t>
+      </w:r>
+    </w:p>
+    <w:p>
+      <w:pPr>
+        <w:jc w:val="both"/>
+        <w:rPr>
+          <w:rFonts w:ascii="Arial" w:hAnsi="Arial" w:cs="Arial"/>
+        </w:rPr>
+      </w:pPr>
+      <w:r>
+        <w:rPr>
+          <w:rFonts w:ascii="Arial" w:hAnsi="Arial" w:cs="Arial"/>
+        </w:rPr>
+        <w:t xml:space="preserve">Todos esses danos podem resultar em </w:t>
+      </w:r>
+      <w:r>
+        <w:rPr>
+          <w:rFonts w:ascii="Arial" w:hAnsi="Arial" w:cs="Arial"/>
+          <w:b/>
+        </w:rPr>
+        <w:t>prejuízos financeiros</w:t>
+      </w:r>
+      <w:r>
+        <w:rPr>
+          <w:rFonts w:ascii="Arial" w:hAnsi="Arial" w:cs="Arial"/>
+        </w:rPr>
+        <w:t xml:space="preserve"> significativos para as indústrias</w:t>
+      </w:r>
+      <w:r>
+        <w:rPr>
+          <w:rFonts w:ascii="Arial" w:hAnsi="Arial" w:cs="Arial"/>
+        </w:rPr>
+        <w:t>,</w:t>
       </w:r>
       <w:r>
         <w:rPr>
@@ -404,193 +569,7 @@
         <w:rPr>
           <w:rFonts w:ascii="Arial" w:hAnsi="Arial" w:cs="Arial"/>
         </w:rPr>
-        <w:t>No setor de grãos</w:t>
-      </w:r>
-      <w:r>
-        <w:rPr>
-          <w:rFonts w:ascii="Arial" w:hAnsi="Arial" w:cs="Arial"/>
-        </w:rPr>
-        <w:t xml:space="preserve"> em geral</w:t>
-      </w:r>
-      <w:r>
-        <w:rPr>
-          <w:rFonts w:ascii="Arial" w:hAnsi="Arial" w:cs="Arial"/>
-        </w:rPr>
-        <w:t>, uma umidade acima de 65% pode resultar na deterioração de sementes, bem como no ataque de pragas e fungos</w:t>
-      </w:r>
-      <w:r>
-        <w:rPr>
-          <w:rFonts w:ascii="Arial" w:hAnsi="Arial" w:cs="Arial"/>
-        </w:rPr>
-        <w:t xml:space="preserve">, já no armazenamento de café em si, a umidade ideal esperada deve ficar entre </w:t>
-      </w:r>
-      <w:r>
-        <w:rPr>
-          <w:rFonts w:ascii="Arial" w:hAnsi="Arial" w:cs="Arial"/>
-          <w:b/>
-        </w:rPr>
-        <w:t>64% e 66%</w:t>
-      </w:r>
-      <w:r>
-        <w:rPr>
-          <w:rFonts w:ascii="Arial" w:hAnsi="Arial" w:cs="Arial"/>
-        </w:rPr>
-        <w:t xml:space="preserve"> para um produto de qualidade.</w:t>
-      </w:r>
-    </w:p>
-    <w:p>
-      <w:pPr>
-        <w:jc w:val="both"/>
-        <w:rPr>
-          <w:rFonts w:ascii="Arial" w:hAnsi="Arial" w:cs="Arial"/>
-        </w:rPr>
-      </w:pPr>
-      <w:r>
-        <w:rPr>
-          <w:rFonts w:ascii="Arial" w:hAnsi="Arial" w:cs="Arial"/>
-        </w:rPr>
-        <w:t>A</w:t>
-      </w:r>
-      <w:r>
-        <w:rPr>
-          <w:rFonts w:ascii="Arial" w:hAnsi="Arial" w:cs="Arial"/>
-        </w:rPr>
-        <w:t xml:space="preserve"> umidade relativa do ar é a quantidade de água presente no ar em forma de vapor, que pode ser medida de 0 a 100%. O excesso de umidade está presente no ar, quando os níveis de umidade estão acima de 60%.</w:t>
-      </w:r>
-    </w:p>
-    <w:p>
-      <w:pPr>
-        <w:jc w:val="both"/>
-        <w:rPr>
-          <w:rFonts w:ascii="Arial" w:hAnsi="Arial" w:cs="Arial"/>
-        </w:rPr>
-      </w:pPr>
-      <w:r>
-        <w:rPr>
-          <w:rFonts w:ascii="Arial" w:hAnsi="Arial" w:cs="Arial"/>
-        </w:rPr>
-        <w:t xml:space="preserve">O controle da umidade é um aspecto crucial para garantir o sucesso de diversos setores industriais. Desde a etapa de tratamento das matérias-primas até o </w:t>
-      </w:r>
-      <w:r>
-        <w:rPr>
-          <w:rFonts w:ascii="Arial" w:hAnsi="Arial" w:cs="Arial"/>
-          <w:b/>
-        </w:rPr>
-        <w:t>armazenamento</w:t>
-      </w:r>
-      <w:r>
-        <w:rPr>
-          <w:rFonts w:ascii="Arial" w:hAnsi="Arial" w:cs="Arial"/>
-        </w:rPr>
-        <w:t xml:space="preserve"> do produto final, </w:t>
-      </w:r>
-      <w:r>
-        <w:rPr>
-          <w:rFonts w:ascii="Arial" w:hAnsi="Arial" w:cs="Arial"/>
-          <w:b/>
-        </w:rPr>
-        <w:t>é imprescindível monitorar e regular</w:t>
-      </w:r>
-      <w:r>
-        <w:rPr>
-          <w:rFonts w:ascii="Arial" w:hAnsi="Arial" w:cs="Arial"/>
-        </w:rPr>
-        <w:t xml:space="preserve"> os níveis de </w:t>
-      </w:r>
-      <w:r>
-        <w:rPr>
-          <w:rFonts w:ascii="Arial" w:hAnsi="Arial" w:cs="Arial"/>
-          <w:b/>
-        </w:rPr>
-        <w:t>umidade</w:t>
-      </w:r>
-      <w:r>
-        <w:rPr>
-          <w:rFonts w:ascii="Arial" w:hAnsi="Arial" w:cs="Arial"/>
-        </w:rPr>
-        <w:t xml:space="preserve"> relativa do ar.</w:t>
-      </w:r>
-      <w:r>
-        <w:rPr>
-          <w:rFonts w:ascii="Arial" w:hAnsi="Arial" w:cs="Arial"/>
-        </w:rPr>
-        <w:t xml:space="preserve"> </w:t>
-      </w:r>
-      <w:r>
-        <w:rPr>
-          <w:rFonts w:ascii="Arial" w:hAnsi="Arial" w:cs="Arial"/>
-        </w:rPr>
-        <w:t xml:space="preserve">Infelizmente, muitas empresas ainda não reconhecem a importância desse controle e acabam enfrentando diversos </w:t>
-      </w:r>
-      <w:r>
-        <w:rPr>
-          <w:rFonts w:ascii="Arial" w:hAnsi="Arial" w:cs="Arial"/>
-          <w:b/>
-        </w:rPr>
-        <w:t>problemas</w:t>
-      </w:r>
-      <w:r>
-        <w:rPr>
-          <w:rFonts w:ascii="Arial" w:hAnsi="Arial" w:cs="Arial"/>
-        </w:rPr>
-        <w:t xml:space="preserve"> decorrentes do desequilíbrio da umidade</w:t>
-      </w:r>
-      <w:r>
-        <w:rPr>
-          <w:rFonts w:ascii="Arial" w:hAnsi="Arial" w:cs="Arial"/>
-        </w:rPr>
-        <w:t xml:space="preserve">. </w:t>
-      </w:r>
-    </w:p>
-    <w:p>
-      <w:pPr>
-        <w:jc w:val="both"/>
-        <w:rPr>
-          <w:rFonts w:ascii="Arial" w:hAnsi="Arial" w:cs="Arial"/>
-        </w:rPr>
-      </w:pPr>
-      <w:r>
-        <w:rPr>
-          <w:rFonts w:ascii="Arial" w:hAnsi="Arial" w:cs="Arial"/>
-        </w:rPr>
-        <w:t xml:space="preserve">Todos esses danos podem resultar em </w:t>
-      </w:r>
-      <w:r>
-        <w:rPr>
-          <w:rFonts w:ascii="Arial" w:hAnsi="Arial" w:cs="Arial"/>
-          <w:b/>
-        </w:rPr>
-        <w:t>prejuízos financeiros</w:t>
-      </w:r>
-      <w:r>
-        <w:rPr>
-          <w:rFonts w:ascii="Arial" w:hAnsi="Arial" w:cs="Arial"/>
-        </w:rPr>
-        <w:t xml:space="preserve"> significativos para as indústrias</w:t>
-      </w:r>
-      <w:r>
-        <w:rPr>
-          <w:rFonts w:ascii="Arial" w:hAnsi="Arial" w:cs="Arial"/>
-        </w:rPr>
-        <w:t>,</w:t>
-      </w:r>
-      <w:r>
-        <w:rPr>
-          <w:rFonts w:ascii="Arial" w:hAnsi="Arial" w:cs="Arial"/>
-        </w:rPr>
-        <w:t xml:space="preserve"> </w:t>
-      </w:r>
-      <w:r>
-        <w:rPr>
-          <w:rFonts w:ascii="Arial" w:hAnsi="Arial" w:cs="Arial"/>
-        </w:rPr>
-        <w:t>s</w:t>
-      </w:r>
-      <w:r>
-        <w:rPr>
-          <w:rFonts w:ascii="Arial" w:hAnsi="Arial" w:cs="Arial"/>
-        </w:rPr>
-        <w:t xml:space="preserve">egundo o </w:t>
+        <w:t xml:space="preserve">segundo o </w:t>
       </w:r>
       <w:r>
         <w:rPr>
@@ -827,6 +806,7 @@
         <w:t xml:space="preserve"> de torra entre o interior e o exterior do grão, promovendo aroma e gosto desagradável ao produto.</w:t>
       </w:r>
     </w:p>
+    <w:bookmarkEnd w:id="0"/>
     <w:p>
       <w:pPr>
         <w:jc w:val="both"/>
@@ -859,9 +839,10 @@
       <w:r>
         <w:rPr>
           <w:rFonts w:ascii="Arial" w:hAnsi="Arial" w:cs="Arial"/>
+          <w:noProof/>
         </w:rPr>
         <w:drawing>
-          <wp:inline distT="0" distB="0" distL="0" distR="0" wp14:anchorId="3695FB47" wp14:editId="300EC3DA">
+          <wp:inline distT="0" distB="0" distL="0" distR="0" wp14:anchorId="00DBDE39" wp14:editId="0DE8DC2B">
             <wp:extent cx="5400040" cy="492760"/>
             <wp:effectExtent l="0" t="0" r="0" b="2540"/>
             <wp:docPr id="1" name="Imagem 1"/>
@@ -1009,7 +990,37 @@
           <w:rFonts w:ascii="Arial" w:hAnsi="Arial" w:cs="Arial"/>
           <w:b/>
         </w:rPr>
-        <w:t>67% à 77%;</w:t>
+        <w:t xml:space="preserve">67% </w:t>
+      </w:r>
+      <w:proofErr w:type="gramStart"/>
+      <w:r>
+        <w:rPr>
+          <w:rFonts w:ascii="Arial" w:hAnsi="Arial" w:cs="Arial"/>
+          <w:b/>
+        </w:rPr>
+        <w:t>à</w:t>
+      </w:r>
+      <w:proofErr w:type="gramEnd"/>
+      <w:r>
+        <w:rPr>
+          <w:rFonts w:ascii="Arial" w:hAnsi="Arial" w:cs="Arial"/>
+          <w:b/>
+        </w:rPr>
+        <w:t xml:space="preserve"> 77%</w:t>
+      </w:r>
+      <w:r>
+        <w:rPr>
+          <w:rFonts w:ascii="Arial" w:hAnsi="Arial" w:cs="Arial"/>
+          <w:b/>
+        </w:rPr>
+        <w:t xml:space="preserve"> (5% de perda)</w:t>
+      </w:r>
+      <w:r>
+        <w:rPr>
+          <w:rFonts w:ascii="Arial" w:hAnsi="Arial" w:cs="Arial"/>
+          <w:b/>
+        </w:rPr>
+        <w:t>;</w:t>
       </w:r>
     </w:p>
     <w:p>
@@ -1045,7 +1056,37 @@
           <w:rFonts w:ascii="Arial" w:hAnsi="Arial" w:cs="Arial"/>
           <w:b/>
         </w:rPr>
-        <w:t>78% à 88%;</w:t>
+        <w:t xml:space="preserve">78% </w:t>
+      </w:r>
+      <w:proofErr w:type="gramStart"/>
+      <w:r>
+        <w:rPr>
+          <w:rFonts w:ascii="Arial" w:hAnsi="Arial" w:cs="Arial"/>
+          <w:b/>
+        </w:rPr>
+        <w:t>à</w:t>
+      </w:r>
+      <w:proofErr w:type="gramEnd"/>
+      <w:r>
+        <w:rPr>
+          <w:rFonts w:ascii="Arial" w:hAnsi="Arial" w:cs="Arial"/>
+          <w:b/>
+        </w:rPr>
+        <w:t xml:space="preserve"> 88%</w:t>
+      </w:r>
+      <w:r>
+        <w:rPr>
+          <w:rFonts w:ascii="Arial" w:hAnsi="Arial" w:cs="Arial"/>
+          <w:b/>
+        </w:rPr>
+        <w:t xml:space="preserve"> (10% de perda)</w:t>
+      </w:r>
+      <w:r>
+        <w:rPr>
+          <w:rFonts w:ascii="Arial" w:hAnsi="Arial" w:cs="Arial"/>
+          <w:b/>
+        </w:rPr>
+        <w:t>;</w:t>
       </w:r>
     </w:p>
     <w:p>
@@ -1062,21 +1103,220 @@
           <w:b/>
           <w:color w:val="FF0000"/>
         </w:rPr>
-        <w:t xml:space="preserve">alerta </w:t>
-      </w:r>
-      <w:r>
-        <w:rPr>
-          <w:rFonts w:ascii="Arial" w:hAnsi="Arial" w:cs="Arial"/>
-          <w:b/>
+        <w:t>alerta vermelho</w:t>
+      </w:r>
+      <w:r>
+        <w:rPr>
+          <w:rFonts w:ascii="Arial" w:hAnsi="Arial" w:cs="Arial"/>
           <w:color w:val="FF0000"/>
         </w:rPr>
-        <w:t>vermelho</w:t>
-      </w:r>
-      <w:r>
-        <w:rPr>
-          <w:rFonts w:ascii="Arial" w:hAnsi="Arial" w:cs="Arial"/>
+        <w:t xml:space="preserve"> </w:t>
+      </w:r>
+      <w:r>
+        <w:rPr>
+          <w:rFonts w:ascii="Arial" w:hAnsi="Arial" w:cs="Arial"/>
+        </w:rPr>
+        <w:t xml:space="preserve">para umidade entre </w:t>
+      </w:r>
+      <w:r>
+        <w:rPr>
+          <w:rFonts w:ascii="Arial" w:hAnsi="Arial" w:cs="Arial"/>
+          <w:b/>
+        </w:rPr>
+        <w:t xml:space="preserve">89% </w:t>
+      </w:r>
+      <w:proofErr w:type="gramStart"/>
+      <w:r>
+        <w:rPr>
+          <w:rFonts w:ascii="Arial" w:hAnsi="Arial" w:cs="Arial"/>
+          <w:b/>
+        </w:rPr>
+        <w:t>à</w:t>
+      </w:r>
+      <w:proofErr w:type="gramEnd"/>
+      <w:r>
+        <w:rPr>
+          <w:rFonts w:ascii="Arial" w:hAnsi="Arial" w:cs="Arial"/>
+          <w:b/>
+        </w:rPr>
+        <w:t xml:space="preserve"> 100%</w:t>
+      </w:r>
+      <w:r>
+        <w:rPr>
+          <w:rFonts w:ascii="Arial" w:hAnsi="Arial" w:cs="Arial"/>
+          <w:b/>
+        </w:rPr>
+        <w:t xml:space="preserve"> (15% de perda);</w:t>
+      </w:r>
+    </w:p>
+    <w:p>
+      <w:pPr>
+        <w:jc w:val="both"/>
+        <w:rPr>
+          <w:rFonts w:ascii="Arial" w:hAnsi="Arial" w:cs="Arial"/>
+          <w:b/>
+        </w:rPr>
+      </w:pPr>
+      <w:r>
+        <w:rPr>
+          <w:rFonts w:ascii="Arial" w:hAnsi="Arial" w:cs="Arial"/>
+          <w:b/>
+        </w:rPr>
+        <w:t>Abaixo disso:</w:t>
+      </w:r>
+    </w:p>
+    <w:p>
+      <w:pPr>
+        <w:jc w:val="both"/>
+        <w:rPr>
+          <w:rFonts w:ascii="Arial" w:hAnsi="Arial" w:cs="Arial"/>
+        </w:rPr>
+      </w:pPr>
+      <w:r>
+        <w:rPr>
+          <w:rFonts w:ascii="Arial" w:hAnsi="Arial" w:cs="Arial"/>
+          <w:b/>
+          <w:color w:val="FFFF00"/>
+        </w:rPr>
+        <w:t>alerta amarelo</w:t>
+      </w:r>
+      <w:r>
+        <w:rPr>
+          <w:rFonts w:ascii="Arial" w:hAnsi="Arial" w:cs="Arial"/>
+          <w:color w:val="FFFF00"/>
+        </w:rPr>
+        <w:t xml:space="preserve"> </w:t>
+      </w:r>
+      <w:r>
+        <w:rPr>
+          <w:rFonts w:ascii="Arial" w:hAnsi="Arial" w:cs="Arial"/>
+        </w:rPr>
+        <w:t xml:space="preserve">para umidade entre </w:t>
+      </w:r>
+      <w:r>
+        <w:rPr>
+          <w:rFonts w:ascii="Arial" w:hAnsi="Arial" w:cs="Arial"/>
+          <w:b/>
+        </w:rPr>
+        <w:t xml:space="preserve">42% </w:t>
+      </w:r>
+      <w:proofErr w:type="gramStart"/>
+      <w:r>
+        <w:rPr>
+          <w:rFonts w:ascii="Arial" w:hAnsi="Arial" w:cs="Arial"/>
+          <w:b/>
+        </w:rPr>
+        <w:t>à</w:t>
+      </w:r>
+      <w:proofErr w:type="gramEnd"/>
+      <w:r>
+        <w:rPr>
+          <w:rFonts w:ascii="Arial" w:hAnsi="Arial" w:cs="Arial"/>
+          <w:b/>
+        </w:rPr>
+        <w:t xml:space="preserve"> 63%</w:t>
+      </w:r>
+      <w:r>
+        <w:rPr>
+          <w:rFonts w:ascii="Arial" w:hAnsi="Arial" w:cs="Arial"/>
+          <w:b/>
+        </w:rPr>
+        <w:t xml:space="preserve"> (5% de perda)</w:t>
+      </w:r>
+      <w:r>
+        <w:rPr>
+          <w:rFonts w:ascii="Arial" w:hAnsi="Arial" w:cs="Arial"/>
+          <w:b/>
+        </w:rPr>
+        <w:t>;</w:t>
+      </w:r>
+    </w:p>
+    <w:p>
+      <w:pPr>
+        <w:jc w:val="both"/>
+        <w:rPr>
+          <w:rFonts w:ascii="Arial" w:hAnsi="Arial" w:cs="Arial"/>
+        </w:rPr>
+      </w:pPr>
+      <w:r>
+        <w:rPr>
+          <w:rFonts w:ascii="Arial" w:hAnsi="Arial" w:cs="Arial"/>
+          <w:b/>
+          <w:color w:val="FFC000"/>
+        </w:rPr>
+        <w:t>alerta laranja</w:t>
+      </w:r>
+      <w:r>
+        <w:rPr>
+          <w:rFonts w:ascii="Arial" w:hAnsi="Arial" w:cs="Arial"/>
+          <w:color w:val="FFC000"/>
+        </w:rPr>
+        <w:t xml:space="preserve"> </w:t>
+      </w:r>
+      <w:r>
+        <w:rPr>
+          <w:rFonts w:ascii="Arial" w:hAnsi="Arial" w:cs="Arial"/>
+        </w:rPr>
+        <w:t xml:space="preserve">para umidade entre </w:t>
+      </w:r>
+      <w:r>
+        <w:rPr>
+          <w:rFonts w:ascii="Arial" w:hAnsi="Arial" w:cs="Arial"/>
+          <w:b/>
+        </w:rPr>
+        <w:t xml:space="preserve">21% </w:t>
+      </w:r>
+      <w:proofErr w:type="gramStart"/>
+      <w:r>
+        <w:rPr>
+          <w:rFonts w:ascii="Arial" w:hAnsi="Arial" w:cs="Arial"/>
+          <w:b/>
+        </w:rPr>
+        <w:t>à</w:t>
+      </w:r>
+      <w:proofErr w:type="gramEnd"/>
+      <w:r>
+        <w:rPr>
+          <w:rFonts w:ascii="Arial" w:hAnsi="Arial" w:cs="Arial"/>
+          <w:b/>
+        </w:rPr>
+        <w:t xml:space="preserve"> 41%</w:t>
+      </w:r>
+      <w:r>
+        <w:rPr>
+          <w:rFonts w:ascii="Arial" w:hAnsi="Arial" w:cs="Arial"/>
+          <w:b/>
+        </w:rPr>
+        <w:t xml:space="preserve"> (10% de perda)</w:t>
+      </w:r>
+      <w:r>
+        <w:rPr>
+          <w:rFonts w:ascii="Arial" w:hAnsi="Arial" w:cs="Arial"/>
+          <w:b/>
+        </w:rPr>
+        <w:t>;</w:t>
+      </w:r>
+    </w:p>
+    <w:p>
+      <w:pPr>
+        <w:jc w:val="both"/>
+        <w:rPr>
+          <w:rFonts w:ascii="Arial" w:hAnsi="Arial" w:cs="Arial"/>
+        </w:rPr>
+      </w:pPr>
+      <w:r>
+        <w:rPr>
+          <w:rFonts w:ascii="Arial" w:hAnsi="Arial" w:cs="Arial"/>
+          <w:b/>
           <w:color w:val="FF0000"/>
         </w:rPr>
+        <w:t>alerta vermelho</w:t>
+      </w:r>
+      <w:r>
+        <w:rPr>
+          <w:rFonts w:ascii="Arial" w:hAnsi="Arial" w:cs="Arial"/>
+          <w:color w:val="FF0000"/>
+        </w:rPr>
         <w:t xml:space="preserve"> </w:t>
       </w:r>
       <w:r>
@@ -1090,21 +1330,30 @@
           <w:rFonts w:ascii="Arial" w:hAnsi="Arial" w:cs="Arial"/>
           <w:b/>
         </w:rPr>
-        <w:t>89</w:t>
-      </w:r>
-      <w:r>
-        <w:rPr>
-          <w:rFonts w:ascii="Arial" w:hAnsi="Arial" w:cs="Arial"/>
-          <w:b/>
-        </w:rPr>
-        <w:t xml:space="preserve">% à </w:t>
-      </w:r>
-      <w:r>
-        <w:rPr>
-          <w:rFonts w:ascii="Arial" w:hAnsi="Arial" w:cs="Arial"/>
-          <w:b/>
-        </w:rPr>
-        <w:t>100</w:t>
+        <w:t xml:space="preserve">0% </w:t>
+      </w:r>
+      <w:proofErr w:type="gramStart"/>
+      <w:r>
+        <w:rPr>
+          <w:rFonts w:ascii="Arial" w:hAnsi="Arial" w:cs="Arial"/>
+          <w:b/>
+        </w:rPr>
+        <w:t>à</w:t>
+      </w:r>
+      <w:proofErr w:type="gramEnd"/>
+      <w:r>
+        <w:rPr>
+          <w:rFonts w:ascii="Arial" w:hAnsi="Arial" w:cs="Arial"/>
+          <w:b/>
+        </w:rPr>
+        <w:t xml:space="preserve"> 2</w:t>
+      </w:r>
+      <w:r>
+        <w:rPr>
+          <w:rFonts w:ascii="Arial" w:hAnsi="Arial" w:cs="Arial"/>
+          <w:b/>
+        </w:rPr>
+        <w:t>0</w:t>
       </w:r>
       <w:r>
         <w:rPr>
@@ -1113,192 +1362,12 @@
         </w:rPr>
         <w:t>%</w:t>
       </w:r>
-    </w:p>
-    <w:p>
-      <w:pPr>
-        <w:jc w:val="both"/>
-        <w:rPr>
-          <w:rFonts w:ascii="Arial" w:hAnsi="Arial" w:cs="Arial"/>
-          <w:b/>
-        </w:rPr>
-      </w:pPr>
-      <w:r>
-        <w:rPr>
-          <w:rFonts w:ascii="Arial" w:hAnsi="Arial" w:cs="Arial"/>
-          <w:b/>
-        </w:rPr>
-        <w:t>Abaixo disso:</w:t>
-      </w:r>
-    </w:p>
-    <w:p>
-      <w:pPr>
-        <w:jc w:val="both"/>
-        <w:rPr>
-          <w:rFonts w:ascii="Arial" w:hAnsi="Arial" w:cs="Arial"/>
-        </w:rPr>
-      </w:pPr>
-      <w:r>
-        <w:rPr>
-          <w:rFonts w:ascii="Arial" w:hAnsi="Arial" w:cs="Arial"/>
-          <w:b/>
-          <w:color w:val="FFFF00"/>
-        </w:rPr>
-        <w:t>alerta amarelo</w:t>
-      </w:r>
-      <w:r>
-        <w:rPr>
-          <w:rFonts w:ascii="Arial" w:hAnsi="Arial" w:cs="Arial"/>
-          <w:color w:val="FFFF00"/>
-        </w:rPr>
-        <w:t xml:space="preserve"> </w:t>
-      </w:r>
-      <w:r>
-        <w:rPr>
-          <w:rFonts w:ascii="Arial" w:hAnsi="Arial" w:cs="Arial"/>
-        </w:rPr>
-        <w:t xml:space="preserve">para umidade entre </w:t>
-      </w:r>
-      <w:r>
-        <w:rPr>
-          <w:rFonts w:ascii="Arial" w:hAnsi="Arial" w:cs="Arial"/>
-          <w:b/>
-        </w:rPr>
-        <w:t>42</w:t>
-      </w:r>
-      <w:r>
-        <w:rPr>
-          <w:rFonts w:ascii="Arial" w:hAnsi="Arial" w:cs="Arial"/>
-          <w:b/>
-        </w:rPr>
-        <w:t xml:space="preserve">% à </w:t>
-      </w:r>
-      <w:r>
-        <w:rPr>
-          <w:rFonts w:ascii="Arial" w:hAnsi="Arial" w:cs="Arial"/>
-          <w:b/>
-        </w:rPr>
-        <w:t>63</w:t>
-      </w:r>
-      <w:r>
-        <w:rPr>
-          <w:rFonts w:ascii="Arial" w:hAnsi="Arial" w:cs="Arial"/>
-          <w:b/>
-        </w:rPr>
-        <w:t>%;</w:t>
-      </w:r>
-    </w:p>
-    <w:p>
-      <w:pPr>
-        <w:jc w:val="both"/>
-        <w:rPr>
-          <w:rFonts w:ascii="Arial" w:hAnsi="Arial" w:cs="Arial"/>
-        </w:rPr>
-      </w:pPr>
-      <w:r>
-        <w:rPr>
-          <w:rFonts w:ascii="Arial" w:hAnsi="Arial" w:cs="Arial"/>
-          <w:b/>
-          <w:color w:val="FFC000"/>
-        </w:rPr>
-        <w:t>alerta laranja</w:t>
-      </w:r>
-      <w:r>
-        <w:rPr>
-          <w:rFonts w:ascii="Arial" w:hAnsi="Arial" w:cs="Arial"/>
-          <w:color w:val="FFC000"/>
-        </w:rPr>
-        <w:t xml:space="preserve"> </w:t>
-      </w:r>
-      <w:r>
-        <w:rPr>
-          <w:rFonts w:ascii="Arial" w:hAnsi="Arial" w:cs="Arial"/>
-        </w:rPr>
-        <w:t xml:space="preserve">para umidade entre </w:t>
-      </w:r>
-      <w:r>
-        <w:rPr>
-          <w:rFonts w:ascii="Arial" w:hAnsi="Arial" w:cs="Arial"/>
-          <w:b/>
-        </w:rPr>
-        <w:t>21</w:t>
-      </w:r>
-      <w:r>
-        <w:rPr>
-          <w:rFonts w:ascii="Arial" w:hAnsi="Arial" w:cs="Arial"/>
-          <w:b/>
-        </w:rPr>
-        <w:t xml:space="preserve">% à </w:t>
-      </w:r>
-      <w:r>
-        <w:rPr>
-          <w:rFonts w:ascii="Arial" w:hAnsi="Arial" w:cs="Arial"/>
-          <w:b/>
-        </w:rPr>
-        <w:t>41</w:t>
-      </w:r>
-      <w:r>
-        <w:rPr>
-          <w:rFonts w:ascii="Arial" w:hAnsi="Arial" w:cs="Arial"/>
-          <w:b/>
-        </w:rPr>
-        <w:t>%;</w:t>
-      </w:r>
-    </w:p>
-    <w:p>
-      <w:pPr>
-        <w:jc w:val="both"/>
-        <w:rPr>
-          <w:rFonts w:ascii="Arial" w:hAnsi="Arial" w:cs="Arial"/>
-        </w:rPr>
-      </w:pPr>
-      <w:r>
-        <w:rPr>
-          <w:rFonts w:ascii="Arial" w:hAnsi="Arial" w:cs="Arial"/>
-          <w:b/>
-          <w:color w:val="FF0000"/>
-        </w:rPr>
-        <w:t>alerta vermelho</w:t>
-      </w:r>
-      <w:r>
-        <w:rPr>
-          <w:rFonts w:ascii="Arial" w:hAnsi="Arial" w:cs="Arial"/>
-          <w:color w:val="FF0000"/>
-        </w:rPr>
-        <w:t xml:space="preserve"> </w:t>
-      </w:r>
-      <w:r>
-        <w:rPr>
-          <w:rFonts w:ascii="Arial" w:hAnsi="Arial" w:cs="Arial"/>
-        </w:rPr>
-        <w:t xml:space="preserve">para umidade entre </w:t>
-      </w:r>
-      <w:r>
-        <w:rPr>
-          <w:rFonts w:ascii="Arial" w:hAnsi="Arial" w:cs="Arial"/>
-          <w:b/>
-        </w:rPr>
-        <w:t>0</w:t>
-      </w:r>
-      <w:r>
-        <w:rPr>
-          <w:rFonts w:ascii="Arial" w:hAnsi="Arial" w:cs="Arial"/>
-          <w:b/>
-        </w:rPr>
-        <w:t xml:space="preserve">% à </w:t>
-      </w:r>
-      <w:r>
-        <w:rPr>
-          <w:rFonts w:ascii="Arial" w:hAnsi="Arial" w:cs="Arial"/>
-          <w:b/>
-        </w:rPr>
-        <w:t>21</w:t>
-      </w:r>
-      <w:r>
-        <w:rPr>
-          <w:rFonts w:ascii="Arial" w:hAnsi="Arial" w:cs="Arial"/>
-          <w:b/>
-        </w:rPr>
-        <w:t>%</w:t>
+      <w:r>
+        <w:rPr>
+          <w:rFonts w:ascii="Arial" w:hAnsi="Arial" w:cs="Arial"/>
+          <w:b/>
+        </w:rPr>
+        <w:t xml:space="preserve"> (15% de perda);</w:t>
       </w:r>
     </w:p>
     <w:p>
@@ -1450,7 +1519,7 @@
 </file>
 
 <file path=word/styles.xml><?xml version="1.0" encoding="utf-8"?>
-<w:styles xmlns:mc="http://schemas.openxmlformats.org/markup-compatibility/2006" xmlns:r="http://schemas.openxmlformats.org/officeDocument/2006/relationships" xmlns:w="http://schemas.openxmlformats.org/wordprocessingml/2006/main" xmlns:w14="http://schemas.microsoft.com/office/word/2010/wordml" xmlns:w15="http://schemas.microsoft.com/office/word/2012/wordml" xmlns:w16cid="http://schemas.microsoft.com/office/word/2016/wordml/cid" xmlns:w16se="http://schemas.microsoft.com/office/word/2015/wordml/symex" mc:Ignorable="w14 w15 w16se w16cid">
+<w:styles xmlns:mc="http://schemas.openxmlformats.org/markup-compatibility/2006" xmlns:r="http://schemas.openxmlformats.org/officeDocument/2006/relationships" xmlns:w="http://schemas.openxmlformats.org/wordprocessingml/2006/main" xmlns:w14="http://schemas.microsoft.com/office/word/2010/wordml" xmlns:w15="http://schemas.microsoft.com/office/word/2012/wordml" xmlns:w16cex="http://schemas.microsoft.com/office/word/2018/wordml/cex" xmlns:w16cid="http://schemas.microsoft.com/office/word/2016/wordml/cid" xmlns:w16="http://schemas.microsoft.com/office/word/2018/wordml" xmlns:w16sdtdh="http://schemas.microsoft.com/office/word/2020/wordml/sdtdatahash" xmlns:w16se="http://schemas.microsoft.com/office/word/2015/wordml/symex" mc:Ignorable="w14 w15 w16se w16cid w16 w16cex w16sdtdh">
   <w:docDefaults>
     <w:rPrDefault>
       <w:rPr>
@@ -1466,7 +1535,7 @@
       </w:pPr>
     </w:pPrDefault>
   </w:docDefaults>
-  <w:latentStyles w:defLockedState="0" w:defUIPriority="99" w:defSemiHidden="0" w:defUnhideWhenUsed="0" w:defQFormat="0" w:count="375">
+  <w:latentStyles w:defLockedState="0" w:defUIPriority="99" w:defSemiHidden="0" w:defUnhideWhenUsed="0" w:defQFormat="0" w:count="376">
     <w:lsdException w:name="Normal" w:uiPriority="0" w:qFormat="1"/>
     <w:lsdException w:name="heading 1" w:uiPriority="9" w:qFormat="1"/>
     <w:lsdException w:name="heading 2" w:semiHidden="1" w:uiPriority="9" w:unhideWhenUsed="1" w:qFormat="1"/>
@@ -1842,6 +1911,7 @@
     <w:lsdException w:name="Smart Hyperlink" w:semiHidden="1" w:unhideWhenUsed="1"/>
     <w:lsdException w:name="Hashtag" w:semiHidden="1" w:unhideWhenUsed="1"/>
     <w:lsdException w:name="Unresolved Mention" w:semiHidden="1" w:unhideWhenUsed="1"/>
+    <w:lsdException w:name="Smart Link" w:semiHidden="1" w:unhideWhenUsed="1"/>
   </w:latentStyles>
   <w:style w:type="paragraph" w:default="1" w:styleId="Normal">
     <w:name w:val="Normal"/>

</xml_diff>